<commit_message>
Design doctors and some entities
</commit_message>
<xml_diff>
--- a/old/design/Appolitics.docx
+++ b/old/design/Appolitics.docx
@@ -26,6 +26,78 @@
           <w:szCs w:val="28"/>
         </w:rPr>
         <w:t xml:space="preserve"> </w:t>
+      </w:r>
+      <w:r>
+        <w:rPr>
+          <w:sz w:val="28"/>
+          <w:szCs w:val="28"/>
+        </w:rPr>
+        <w:t xml:space="preserve">- </w:t>
+      </w:r>
+      <w:r>
+        <w:rPr>
+          <w:sz w:val="28"/>
+          <w:szCs w:val="28"/>
+        </w:rPr>
+        <w:t>Candidate</w:t>
+      </w:r>
+      <w:r>
+        <w:rPr>
+          <w:sz w:val="28"/>
+          <w:szCs w:val="28"/>
+        </w:rPr>
+        <w:t xml:space="preserve"> Campaign</w:t>
+      </w:r>
+      <w:r>
+        <w:rPr>
+          <w:sz w:val="28"/>
+          <w:szCs w:val="28"/>
+        </w:rPr>
+        <w:t>s</w:t>
+      </w:r>
+      <w:r>
+        <w:rPr>
+          <w:sz w:val="28"/>
+          <w:szCs w:val="28"/>
+        </w:rPr>
+        <w:t xml:space="preserve"> </w:t>
+      </w:r>
+      <w:r>
+        <w:rPr>
+          <w:sz w:val="28"/>
+          <w:szCs w:val="28"/>
+        </w:rPr>
+        <w:t xml:space="preserve">Cloud-Based </w:t>
+      </w:r>
+      <w:r>
+        <w:rPr>
+          <w:sz w:val="28"/>
+          <w:szCs w:val="28"/>
+        </w:rPr>
+        <w:t>Application Services</w:t>
+      </w:r>
+      <w:bookmarkStart w:id="0" w:name="_GoBack"/>
+      <w:bookmarkEnd w:id="0"/>
+      <w:r>
+        <w:rPr>
+          <w:sz w:val="28"/>
+          <w:szCs w:val="28"/>
+        </w:rPr>
+        <w:t xml:space="preserve"> </w:t>
+      </w:r>
+      <w:r>
+        <w:rPr>
+          <w:sz w:val="28"/>
+          <w:szCs w:val="28"/>
+        </w:rPr>
+        <w:t>Platform</w:t>
+      </w:r>
+      <w:r>
+        <w:rPr>
+          <w:sz w:val="28"/>
+          <w:szCs w:val="28"/>
+        </w:rPr>
+        <w:t>.</w:t>
       </w:r>
     </w:p>
     <w:p>
@@ -368,8 +440,6 @@
             <w:r>
               <w:t>Nati</w:t>
             </w:r>
-            <w:bookmarkStart w:id="0" w:name="_GoBack"/>
-            <w:bookmarkEnd w:id="0"/>
           </w:p>
         </w:tc>
         <w:tc>
@@ -910,7 +980,10 @@
               <w:cnfStyle w:val="000000000000" w:firstRow="0" w:lastRow="0" w:firstColumn="0" w:lastColumn="0" w:oddVBand="0" w:evenVBand="0" w:oddHBand="0" w:evenHBand="0" w:firstRowFirstColumn="0" w:firstRowLastColumn="0" w:lastRowFirstColumn="0" w:lastRowLastColumn="0"/>
             </w:pPr>
             <w:r>
-              <w:t>MySQL, postgress</w:t>
+              <w:t xml:space="preserve">MySQL, </w:t>
+            </w:r>
+            <w:r>
+              <w:t>postgresql</w:t>
             </w:r>
           </w:p>
         </w:tc>
@@ -1089,10 +1162,7 @@
               <w:cnfStyle w:val="000000000000" w:firstRow="0" w:lastRow="0" w:firstColumn="0" w:lastColumn="0" w:oddVBand="0" w:evenVBand="0" w:oddHBand="0" w:evenHBand="0" w:firstRowFirstColumn="0" w:firstRowLastColumn="0" w:lastRowFirstColumn="0" w:lastRowLastColumn="0"/>
             </w:pPr>
             <w:r>
-              <w:t xml:space="preserve">Android </w:t>
-            </w:r>
-            <w:r>
-              <w:t>develop framework</w:t>
+              <w:t>Android develop framework</w:t>
             </w:r>
           </w:p>
         </w:tc>

</xml_diff>